<commit_message>
Add chapter 3 and few diagrams
</commit_message>
<xml_diff>
--- a/first_darft/Chapter1+cover.docx
+++ b/first_darft/Chapter1+cover.docx
@@ -1,11 +1,11 @@
 
 <file path=word/document.xml><?xml version="1.0" encoding="utf-8"?>
-<w:document xmlns:wpc="http://schemas.microsoft.com/office/word/2010/wordprocessingCanvas" xmlns:mc="http://schemas.openxmlformats.org/markup-compatibility/2006" xmlns:o="urn:schemas-microsoft-com:office:office" xmlns:r="http://schemas.openxmlformats.org/officeDocument/2006/relationships" xmlns:m="http://schemas.openxmlformats.org/officeDocument/2006/math" xmlns:v="urn:schemas-microsoft-com:vml" xmlns:wp14="http://schemas.microsoft.com/office/word/2010/wordprocessingDrawing" xmlns:wp="http://schemas.openxmlformats.org/drawingml/2006/wordprocessingDrawing" xmlns:w10="urn:schemas-microsoft-com:office:word" xmlns:w="http://schemas.openxmlformats.org/wordprocessingml/2006/main" xmlns:w14="http://schemas.microsoft.com/office/word/2010/wordml" xmlns:w15="http://schemas.microsoft.com/office/word/2012/wordml" xmlns:wpg="http://schemas.microsoft.com/office/word/2010/wordprocessingGroup" xmlns:wpi="http://schemas.microsoft.com/office/word/2010/wordprocessingInk" xmlns:wne="http://schemas.microsoft.com/office/word/2006/wordml" xmlns:wps="http://schemas.microsoft.com/office/word/2010/wordprocessingShape" mc:Ignorable="w14 w15 wp14">
+<w:document xmlns:wpc="http://schemas.microsoft.com/office/word/2010/wordprocessingCanvas" xmlns:cx="http://schemas.microsoft.com/office/drawing/2014/chartex" xmlns:cx1="http://schemas.microsoft.com/office/drawing/2015/9/8/chartex" xmlns:cx2="http://schemas.microsoft.com/office/drawing/2015/10/21/chartex" xmlns:cx3="http://schemas.microsoft.com/office/drawing/2016/5/9/chartex" xmlns:cx4="http://schemas.microsoft.com/office/drawing/2016/5/10/chartex" xmlns:cx5="http://schemas.microsoft.com/office/drawing/2016/5/11/chartex" xmlns:cx6="http://schemas.microsoft.com/office/drawing/2016/5/12/chartex" xmlns:cx7="http://schemas.microsoft.com/office/drawing/2016/5/13/chartex" xmlns:cx8="http://schemas.microsoft.com/office/drawing/2016/5/14/chartex" xmlns:mc="http://schemas.openxmlformats.org/markup-compatibility/2006" xmlns:aink="http://schemas.microsoft.com/office/drawing/2016/ink" xmlns:am3d="http://schemas.microsoft.com/office/drawing/2017/model3d" xmlns:o="urn:schemas-microsoft-com:office:office" xmlns:oel="http://schemas.microsoft.com/office/2019/extlst" xmlns:r="http://schemas.openxmlformats.org/officeDocument/2006/relationships" xmlns:m="http://schemas.openxmlformats.org/officeDocument/2006/math" xmlns:v="urn:schemas-microsoft-com:vml" xmlns:wp14="http://schemas.microsoft.com/office/word/2010/wordprocessingDrawing" xmlns:wp="http://schemas.openxmlformats.org/drawingml/2006/wordprocessingDrawing" xmlns:w10="urn:schemas-microsoft-com:office:word" xmlns:w="http://schemas.openxmlformats.org/wordprocessingml/2006/main" xmlns:w14="http://schemas.microsoft.com/office/word/2010/wordml" xmlns:w15="http://schemas.microsoft.com/office/word/2012/wordml" xmlns:w16cex="http://schemas.microsoft.com/office/word/2018/wordml/cex" xmlns:w16cid="http://schemas.microsoft.com/office/word/2016/wordml/cid" xmlns:w16="http://schemas.microsoft.com/office/word/2018/wordml" xmlns:w16sdtdh="http://schemas.microsoft.com/office/word/2020/wordml/sdtdatahash" xmlns:w16se="http://schemas.microsoft.com/office/word/2015/wordml/symex" xmlns:wpg="http://schemas.microsoft.com/office/word/2010/wordprocessingGroup" xmlns:wpi="http://schemas.microsoft.com/office/word/2010/wordprocessingInk" xmlns:wne="http://schemas.microsoft.com/office/word/2006/wordml" xmlns:wps="http://schemas.microsoft.com/office/word/2010/wordprocessingShape" mc:Ignorable="w14 w15 w16se w16cid w16 w16cex w16sdtdh wp14">
   <w:body>
     <w:p>
       <w:pPr>
         <w:pStyle w:val="Default"/>
-        <w:spacing w:before="360" w:after="120" w:line="276" w:lineRule="auto"/>
+        <w:spacing w:before="360" w:line="360" w:lineRule="auto"/>
         <w:rPr>
           <w:rFonts w:asciiTheme="majorBidi" w:hAnsiTheme="majorBidi" w:cstheme="majorBidi"/>
           <w:b/>
@@ -234,7 +234,7 @@
     <w:p>
       <w:pPr>
         <w:pStyle w:val="Default"/>
-        <w:spacing w:before="360" w:after="120" w:line="276" w:lineRule="auto"/>
+        <w:spacing w:before="360" w:line="360" w:lineRule="auto"/>
         <w:rPr>
           <w:rFonts w:asciiTheme="majorBidi" w:hAnsiTheme="majorBidi" w:cstheme="majorBidi"/>
           <w:b/>
@@ -250,7 +250,7 @@
         <w:autoSpaceDN w:val="0"/>
         <w:bidi w:val="0"/>
         <w:adjustRightInd w:val="0"/>
-        <w:spacing w:after="0" w:line="240" w:lineRule="auto"/>
+        <w:spacing w:after="0" w:line="360" w:lineRule="auto"/>
         <w:rPr>
           <w:rFonts w:ascii="Times New Roman" w:hAnsi="Times New Roman" w:cs="Times New Roman"/>
           <w:color w:val="000000"/>
@@ -264,7 +264,7 @@
         <w:autoSpaceDN w:val="0"/>
         <w:bidi w:val="0"/>
         <w:adjustRightInd w:val="0"/>
-        <w:spacing w:after="0" w:line="240" w:lineRule="auto"/>
+        <w:spacing w:after="0" w:line="360" w:lineRule="auto"/>
         <w:jc w:val="center"/>
         <w:rPr>
           <w:rFonts w:ascii="Times New Roman" w:hAnsi="Times New Roman" w:cs="Times New Roman"/>
@@ -293,7 +293,7 @@
         <w:autoSpaceDN w:val="0"/>
         <w:bidi w:val="0"/>
         <w:adjustRightInd w:val="0"/>
-        <w:spacing w:after="0" w:line="240" w:lineRule="auto"/>
+        <w:spacing w:after="0" w:line="360" w:lineRule="auto"/>
         <w:jc w:val="center"/>
         <w:rPr>
           <w:rFonts w:ascii="Times New Roman" w:hAnsi="Times New Roman" w:cs="Times New Roman"/>
@@ -319,6 +319,7 @@
     <w:p>
       <w:pPr>
         <w:bidi w:val="0"/>
+        <w:spacing w:after="0" w:line="360" w:lineRule="auto"/>
         <w:jc w:val="center"/>
         <w:rPr>
           <w:rFonts w:cstheme="majorBidi"/>
@@ -343,6 +344,7 @@
     <w:p>
       <w:pPr>
         <w:bidi w:val="0"/>
+        <w:spacing w:after="0" w:line="360" w:lineRule="auto"/>
         <w:jc w:val="center"/>
         <w:rPr>
           <w:rFonts w:cstheme="majorBidi"/>
@@ -357,6 +359,7 @@
       <w:pPr>
         <w:pStyle w:val="Title"/>
         <w:bidi w:val="0"/>
+        <w:spacing w:line="360" w:lineRule="auto"/>
         <w:jc w:val="center"/>
         <w:rPr>
           <w:rFonts w:asciiTheme="majorBidi" w:hAnsiTheme="majorBidi"/>
@@ -384,7 +387,7 @@
         <w:autoSpaceDN w:val="0"/>
         <w:bidi w:val="0"/>
         <w:adjustRightInd w:val="0"/>
-        <w:spacing w:after="0" w:line="240" w:lineRule="auto"/>
+        <w:spacing w:after="0" w:line="360" w:lineRule="auto"/>
         <w:jc w:val="center"/>
         <w:rPr>
           <w:rFonts w:ascii="Times New Roman" w:hAnsi="Times New Roman" w:cs="Times New Roman"/>
@@ -447,7 +450,7 @@
     <w:p>
       <w:pPr>
         <w:bidi w:val="0"/>
-        <w:spacing w:after="120"/>
+        <w:spacing w:after="0" w:line="360" w:lineRule="auto"/>
         <w:jc w:val="center"/>
         <w:rPr>
           <w:rFonts w:ascii="Times New Roman" w:hAnsi="Times New Roman" w:cs="Times New Roman"/>
@@ -473,7 +476,7 @@
     <w:p>
       <w:pPr>
         <w:bidi w:val="0"/>
-        <w:spacing w:after="120" w:line="360" w:lineRule="auto"/>
+        <w:spacing w:after="0" w:line="360" w:lineRule="auto"/>
         <w:jc w:val="center"/>
         <w:rPr>
           <w:rFonts w:cstheme="majorBidi"/>
@@ -497,6 +500,7 @@
         </w:rPr>
         <w:t xml:space="preserve"> </w:t>
       </w:r>
+      <w:proofErr w:type="spellStart"/>
       <w:r>
         <w:rPr>
           <w:rFonts w:cstheme="majorBidi"/>
@@ -505,6 +509,7 @@
         </w:rPr>
         <w:t>Bahyan</w:t>
       </w:r>
+      <w:proofErr w:type="spellEnd"/>
     </w:p>
     <w:p>
       <w:pPr>
@@ -518,6 +523,7 @@
           <w:color w:val="auto"/>
         </w:rPr>
       </w:pPr>
+      <w:proofErr w:type="spellStart"/>
       <w:r>
         <w:rPr>
           <w:rFonts w:asciiTheme="majorBidi" w:hAnsiTheme="majorBidi" w:cstheme="majorBidi"/>
@@ -525,8 +531,29 @@
           <w:bCs/>
           <w:color w:val="auto"/>
         </w:rPr>
-        <w:t>Halah Marie Bin Helabi</w:t>
-      </w:r>
+        <w:t>Halah</w:t>
+      </w:r>
+      <w:proofErr w:type="spellEnd"/>
+      <w:r>
+        <w:rPr>
+          <w:rFonts w:asciiTheme="majorBidi" w:hAnsiTheme="majorBidi" w:cstheme="majorBidi"/>
+          <w:b/>
+          <w:bCs/>
+          <w:color w:val="auto"/>
+        </w:rPr>
+        <w:t xml:space="preserve"> Marie Bin </w:t>
+      </w:r>
+      <w:proofErr w:type="spellStart"/>
+      <w:r>
+        <w:rPr>
+          <w:rFonts w:asciiTheme="majorBidi" w:hAnsiTheme="majorBidi" w:cstheme="majorBidi"/>
+          <w:b/>
+          <w:bCs/>
+          <w:color w:val="auto"/>
+        </w:rPr>
+        <w:t>Helabi</w:t>
+      </w:r>
+      <w:proofErr w:type="spellEnd"/>
     </w:p>
     <w:p>
       <w:pPr>
@@ -562,6 +589,7 @@
     <w:p>
       <w:pPr>
         <w:pStyle w:val="Default"/>
+        <w:spacing w:line="360" w:lineRule="auto"/>
         <w:jc w:val="center"/>
         <w:rPr>
           <w:rFonts w:asciiTheme="majorBidi" w:hAnsiTheme="majorBidi" w:cstheme="majorBidi"/>
@@ -581,6 +609,7 @@
         </w:rPr>
         <w:t xml:space="preserve">Mareai </w:t>
       </w:r>
+      <w:proofErr w:type="spellStart"/>
       <w:r>
         <w:rPr>
           <w:rFonts w:asciiTheme="majorBidi" w:hAnsiTheme="majorBidi" w:cstheme="majorBidi"/>
@@ -590,6 +619,7 @@
         </w:rPr>
         <w:t>Faozi</w:t>
       </w:r>
+      <w:proofErr w:type="spellEnd"/>
       <w:r>
         <w:rPr>
           <w:rFonts w:asciiTheme="majorBidi" w:hAnsiTheme="majorBidi" w:cstheme="majorBidi"/>
@@ -597,12 +627,24 @@
           <w:bCs/>
           <w:color w:val="auto"/>
         </w:rPr>
-        <w:t xml:space="preserve"> Bin Taleb</w:t>
-      </w:r>
+        <w:t xml:space="preserve"> Bin </w:t>
+      </w:r>
+      <w:proofErr w:type="spellStart"/>
+      <w:r>
+        <w:rPr>
+          <w:rFonts w:asciiTheme="majorBidi" w:hAnsiTheme="majorBidi" w:cstheme="majorBidi"/>
+          <w:b/>
+          <w:bCs/>
+          <w:color w:val="auto"/>
+        </w:rPr>
+        <w:t>Taleb</w:t>
+      </w:r>
+      <w:proofErr w:type="spellEnd"/>
     </w:p>
     <w:p>
       <w:pPr>
         <w:pStyle w:val="Default"/>
+        <w:spacing w:line="360" w:lineRule="auto"/>
         <w:jc w:val="center"/>
         <w:rPr>
           <w:rFonts w:asciiTheme="majorBidi" w:hAnsiTheme="majorBidi" w:cstheme="majorBidi"/>
@@ -617,6 +659,7 @@
     <w:p>
       <w:pPr>
         <w:pStyle w:val="Default"/>
+        <w:spacing w:line="360" w:lineRule="auto"/>
         <w:jc w:val="center"/>
         <w:rPr>
           <w:rFonts w:asciiTheme="majorBidi" w:hAnsiTheme="majorBidi" w:cstheme="majorBidi"/>
@@ -641,22 +684,8 @@
     </w:p>
     <w:p>
       <w:pPr>
-        <w:pStyle w:val="Default"/>
-        <w:jc w:val="center"/>
-        <w:rPr>
-          <w:rFonts w:asciiTheme="majorBidi" w:hAnsiTheme="majorBidi" w:cstheme="majorBidi"/>
-          <w:b/>
-          <w:bCs/>
-          <w:color w:val="FF0066"/>
-          <w:sz w:val="28"/>
-          <w:szCs w:val="28"/>
-        </w:rPr>
-      </w:pPr>
-    </w:p>
-    <w:p>
-      <w:pPr>
         <w:bidi w:val="0"/>
-        <w:spacing w:after="360"/>
+        <w:spacing w:after="0" w:line="360" w:lineRule="auto"/>
         <w:jc w:val="center"/>
         <w:rPr>
           <w:rFonts w:ascii="Times New Roman" w:hAnsi="Times New Roman" w:cs="Times New Roman"/>
@@ -683,8 +712,45 @@
           <w:szCs w:val="28"/>
           <w:lang w:val="en-GB"/>
         </w:rPr>
-        <w:t xml:space="preserve"> Makarem Bamatraf</w:t>
-      </w:r>
+        <w:t xml:space="preserve"> </w:t>
+      </w:r>
+      <w:proofErr w:type="spellStart"/>
+      <w:r>
+        <w:rPr>
+          <w:rFonts w:cstheme="majorBidi"/>
+          <w:b/>
+          <w:bCs/>
+          <w:sz w:val="28"/>
+          <w:szCs w:val="28"/>
+          <w:lang w:val="en-GB"/>
+        </w:rPr>
+        <w:t>Makarem</w:t>
+      </w:r>
+      <w:proofErr w:type="spellEnd"/>
+      <w:r>
+        <w:rPr>
+          <w:rFonts w:cstheme="majorBidi"/>
+          <w:b/>
+          <w:bCs/>
+          <w:sz w:val="28"/>
+          <w:szCs w:val="28"/>
+          <w:lang w:val="en-GB"/>
+        </w:rPr>
+        <w:t xml:space="preserve"> </w:t>
+      </w:r>
+      <w:proofErr w:type="spellStart"/>
+      <w:r>
+        <w:rPr>
+          <w:rFonts w:cstheme="majorBidi"/>
+          <w:b/>
+          <w:bCs/>
+          <w:sz w:val="28"/>
+          <w:szCs w:val="28"/>
+          <w:lang w:val="en-GB"/>
+        </w:rPr>
+        <w:t>Bamatraf</w:t>
+      </w:r>
+      <w:proofErr w:type="spellEnd"/>
     </w:p>
     <w:p>
       <w:pPr>
@@ -692,25 +758,7 @@
         <w:autoSpaceDN w:val="0"/>
         <w:bidi w:val="0"/>
         <w:adjustRightInd w:val="0"/>
-        <w:spacing w:after="0" w:line="240" w:lineRule="auto"/>
-        <w:jc w:val="center"/>
-        <w:rPr>
-          <w:rFonts w:ascii="Times New Roman" w:hAnsi="Times New Roman" w:cs="Times New Roman"/>
-          <w:b/>
-          <w:bCs/>
-          <w:color w:val="000000"/>
-          <w:sz w:val="32"/>
-          <w:szCs w:val="32"/>
-        </w:rPr>
-      </w:pPr>
-    </w:p>
-    <w:p>
-      <w:pPr>
-        <w:autoSpaceDE w:val="0"/>
-        <w:autoSpaceDN w:val="0"/>
-        <w:bidi w:val="0"/>
-        <w:adjustRightInd w:val="0"/>
-        <w:spacing w:after="0" w:line="240" w:lineRule="auto"/>
+        <w:spacing w:after="0" w:line="360" w:lineRule="auto"/>
         <w:jc w:val="center"/>
         <w:rPr>
           <w:rFonts w:ascii="Times New Roman" w:hAnsi="Times New Roman" w:cs="Times New Roman"/>
@@ -734,6 +782,7 @@
     <w:p>
       <w:pPr>
         <w:bidi w:val="0"/>
+        <w:spacing w:after="0" w:line="360" w:lineRule="auto"/>
         <w:jc w:val="center"/>
         <w:rPr>
           <w:rFonts w:cstheme="majorBidi"/>
@@ -752,42 +801,6 @@
         <w:t>DESAMBER 2022</w:t>
       </w:r>
       <w:bookmarkStart w:id="0" w:name="_Toc121328638"/>
-    </w:p>
-    <w:p>
-      <w:pPr>
-        <w:bidi w:val="0"/>
-        <w:jc w:val="center"/>
-        <w:rPr>
-          <w:rFonts w:cstheme="majorBidi"/>
-          <w:b/>
-          <w:bCs/>
-          <w:szCs w:val="24"/>
-        </w:rPr>
-      </w:pPr>
-    </w:p>
-    <w:p>
-      <w:pPr>
-        <w:bidi w:val="0"/>
-        <w:jc w:val="center"/>
-        <w:rPr>
-          <w:rFonts w:cstheme="majorBidi"/>
-          <w:b/>
-          <w:bCs/>
-          <w:szCs w:val="24"/>
-        </w:rPr>
-      </w:pPr>
-    </w:p>
-    <w:p>
-      <w:pPr>
-        <w:bidi w:val="0"/>
-        <w:jc w:val="center"/>
-        <w:rPr>
-          <w:rFonts w:cstheme="majorBidi"/>
-          <w:b/>
-          <w:bCs/>
-          <w:szCs w:val="24"/>
-        </w:rPr>
-      </w:pPr>
     </w:p>
     <w:p>
       <w:pPr>
@@ -797,6 +810,7 @@
           <w:numId w:val="0"/>
         </w:numPr>
         <w:bidi w:val="0"/>
+        <w:spacing w:line="336" w:lineRule="auto"/>
         <w:jc w:val="left"/>
         <w:rPr>
           <w:rFonts w:asciiTheme="majorBidi" w:hAnsiTheme="majorBidi"/>
@@ -853,7 +867,7 @@
       <w:pPr>
         <w:pStyle w:val="Heading2"/>
         <w:bidi w:val="0"/>
-        <w:spacing w:line="360" w:lineRule="auto"/>
+        <w:spacing w:line="336" w:lineRule="auto"/>
         <w:jc w:val="left"/>
         <w:rPr>
           <w:b w:val="0"/>
@@ -874,7 +888,7 @@
     <w:p>
       <w:pPr>
         <w:bidi w:val="0"/>
-        <w:spacing w:line="360" w:lineRule="auto"/>
+        <w:spacing w:after="0" w:line="336" w:lineRule="auto"/>
         <w:jc w:val="both"/>
       </w:pPr>
       <w:r>
@@ -1144,7 +1158,7 @@
       <w:pPr>
         <w:pStyle w:val="Heading2"/>
         <w:bidi w:val="0"/>
-        <w:spacing w:line="360" w:lineRule="auto"/>
+        <w:spacing w:line="336" w:lineRule="auto"/>
         <w:jc w:val="left"/>
       </w:pPr>
       <w:r>
@@ -1154,7 +1168,7 @@
     <w:p>
       <w:pPr>
         <w:bidi w:val="0"/>
-        <w:spacing w:line="360" w:lineRule="auto"/>
+        <w:spacing w:after="0" w:line="336" w:lineRule="auto"/>
       </w:pPr>
       <w:r>
         <w:t>In each semester, universities create their lecture schedules. This process is done manually and it is not easy due to the many aspects that must be considered and taken into account</w:t>
@@ -1188,7 +1202,7 @@
       <w:pPr>
         <w:pStyle w:val="Heading2"/>
         <w:bidi w:val="0"/>
-        <w:spacing w:line="360" w:lineRule="auto"/>
+        <w:spacing w:line="336" w:lineRule="auto"/>
         <w:jc w:val="left"/>
       </w:pPr>
       <w:r>
@@ -1198,7 +1212,7 @@
     <w:p>
       <w:pPr>
         <w:bidi w:val="0"/>
-        <w:spacing w:line="360" w:lineRule="auto"/>
+        <w:spacing w:after="0" w:line="336" w:lineRule="auto"/>
       </w:pPr>
       <w:r>
         <w:t>The objective</w:t>
@@ -1233,7 +1247,7 @@
           <w:numId w:val="9"/>
         </w:numPr>
         <w:bidi w:val="0"/>
-        <w:spacing w:line="360" w:lineRule="auto"/>
+        <w:spacing w:after="0" w:line="336" w:lineRule="auto"/>
       </w:pPr>
       <w:r>
         <w:t>Generate university lectures</w:t>
@@ -1283,7 +1297,7 @@
           <w:numId w:val="9"/>
         </w:numPr>
         <w:bidi w:val="0"/>
-        <w:spacing w:line="360" w:lineRule="auto"/>
+        <w:spacing w:after="0" w:line="336" w:lineRule="auto"/>
       </w:pPr>
       <w:r>
         <w:t>Optimize t</w:t>
@@ -1306,7 +1320,7 @@
           <w:numId w:val="9"/>
         </w:numPr>
         <w:bidi w:val="0"/>
-        <w:spacing w:line="360" w:lineRule="auto"/>
+        <w:spacing w:after="0" w:line="336" w:lineRule="auto"/>
       </w:pPr>
       <w:r>
         <w:t>Reducing the time and effort taken to create the schedules</w:t>
@@ -1328,7 +1342,7 @@
       <w:pPr>
         <w:pStyle w:val="Heading2"/>
         <w:bidi w:val="0"/>
-        <w:spacing w:line="360" w:lineRule="auto"/>
+        <w:spacing w:line="336" w:lineRule="auto"/>
         <w:jc w:val="left"/>
       </w:pPr>
       <w:r>
@@ -1341,7 +1355,7 @@
     <w:p>
       <w:pPr>
         <w:bidi w:val="0"/>
-        <w:spacing w:line="360" w:lineRule="auto"/>
+        <w:spacing w:after="0" w:line="336" w:lineRule="auto"/>
       </w:pPr>
       <w:r>
         <w:rPr>
@@ -1362,13 +1376,21 @@
           <w:rFonts w:cstheme="majorBidi"/>
           <w:szCs w:val="24"/>
         </w:rPr>
-        <w:t xml:space="preserve"> Had</w:t>
-      </w:r>
+        <w:t xml:space="preserve"> </w:t>
+      </w:r>
+      <w:proofErr w:type="spellStart"/>
       <w:r>
         <w:rPr>
           <w:rFonts w:cstheme="majorBidi"/>
           <w:szCs w:val="24"/>
         </w:rPr>
+        <w:t>Had</w:t>
+      </w:r>
+      <w:r>
+        <w:rPr>
+          <w:rFonts w:cstheme="majorBidi"/>
+          <w:szCs w:val="24"/>
+        </w:rPr>
         <w:t>h</w:t>
       </w:r>
       <w:r>
@@ -1378,6 +1400,7 @@
         </w:rPr>
         <w:t>ramout</w:t>
       </w:r>
+      <w:proofErr w:type="spellEnd"/>
       <w:r>
         <w:rPr>
           <w:rFonts w:cstheme="majorBidi"/>
@@ -1460,6 +1483,13 @@
           <w:rFonts w:cstheme="majorBidi"/>
           <w:szCs w:val="24"/>
         </w:rPr>
+        <w:t xml:space="preserve"> in</w:t>
+      </w:r>
+      <w:r>
+        <w:rPr>
+          <w:rFonts w:cstheme="majorBidi"/>
+          <w:szCs w:val="24"/>
+        </w:rPr>
         <w:t xml:space="preserve"> </w:t>
       </w:r>
       <w:r>
@@ -1467,14 +1497,34 @@
           <w:rFonts w:cstheme="majorBidi"/>
           <w:szCs w:val="24"/>
         </w:rPr>
-        <w:lastRenderedPageBreak/>
-        <w:t>in</w:t>
+        <w:t xml:space="preserve">the </w:t>
       </w:r>
       <w:r>
         <w:rPr>
           <w:rFonts w:cstheme="majorBidi"/>
           <w:szCs w:val="24"/>
         </w:rPr>
+        <w:t>college of engineering and petroleum</w:t>
+      </w:r>
+      <w:r>
+        <w:rPr>
+          <w:rFonts w:cstheme="majorBidi"/>
+          <w:szCs w:val="24"/>
+        </w:rPr>
+        <w:t xml:space="preserve"> wh</w:t>
+      </w:r>
+      <w:r>
+        <w:rPr>
+          <w:rFonts w:cstheme="majorBidi"/>
+          <w:szCs w:val="24"/>
+        </w:rPr>
+        <w:t>ich</w:t>
+      </w:r>
+      <w:r>
+        <w:rPr>
+          <w:rFonts w:cstheme="majorBidi"/>
+          <w:szCs w:val="24"/>
+        </w:rPr>
         <w:t xml:space="preserve"> </w:t>
       </w:r>
       <w:r>
@@ -1482,6 +1532,13 @@
           <w:rFonts w:cstheme="majorBidi"/>
           <w:szCs w:val="24"/>
         </w:rPr>
+        <w:t xml:space="preserve">allow </w:t>
+      </w:r>
+      <w:r>
+        <w:rPr>
+          <w:rFonts w:cstheme="majorBidi"/>
+          <w:szCs w:val="24"/>
+        </w:rPr>
         <w:t xml:space="preserve">the </w:t>
       </w:r>
       <w:r>
@@ -1489,80 +1546,36 @@
           <w:rFonts w:cstheme="majorBidi"/>
           <w:szCs w:val="24"/>
         </w:rPr>
-        <w:t>college of engineering and petroleum</w:t>
+        <w:t>department</w:t>
       </w:r>
       <w:r>
         <w:rPr>
           <w:rFonts w:cstheme="majorBidi"/>
           <w:szCs w:val="24"/>
         </w:rPr>
-        <w:t xml:space="preserve"> wh</w:t>
+        <w:t>s</w:t>
       </w:r>
       <w:r>
         <w:rPr>
           <w:rFonts w:cstheme="majorBidi"/>
           <w:szCs w:val="24"/>
         </w:rPr>
-        <w:t>ich</w:t>
+        <w:t xml:space="preserve"> to </w:t>
       </w:r>
       <w:r>
         <w:rPr>
           <w:rFonts w:cstheme="majorBidi"/>
           <w:szCs w:val="24"/>
         </w:rPr>
-        <w:t xml:space="preserve"> </w:t>
+        <w:t xml:space="preserve">create </w:t>
       </w:r>
       <w:r>
         <w:rPr>
           <w:rFonts w:cstheme="majorBidi"/>
           <w:szCs w:val="24"/>
         </w:rPr>
-        <w:t xml:space="preserve">allow </w:t>
-      </w:r>
-      <w:r>
-        <w:rPr>
-          <w:rFonts w:cstheme="majorBidi"/>
-          <w:szCs w:val="24"/>
-        </w:rPr>
-        <w:t xml:space="preserve">the </w:t>
-      </w:r>
-      <w:r>
-        <w:rPr>
-          <w:rFonts w:cstheme="majorBidi"/>
-          <w:szCs w:val="24"/>
-        </w:rPr>
-        <w:t>department</w:t>
-      </w:r>
-      <w:r>
-        <w:rPr>
-          <w:rFonts w:cstheme="majorBidi"/>
-          <w:szCs w:val="24"/>
-        </w:rPr>
-        <w:t>s</w:t>
-      </w:r>
-      <w:r>
-        <w:rPr>
-          <w:rFonts w:cstheme="majorBidi"/>
-          <w:szCs w:val="24"/>
-        </w:rPr>
-        <w:t xml:space="preserve"> to </w:t>
-      </w:r>
-      <w:r>
-        <w:rPr>
-          <w:rFonts w:cstheme="majorBidi"/>
-          <w:szCs w:val="24"/>
-        </w:rPr>
-        <w:t xml:space="preserve">create </w:t>
-      </w:r>
-      <w:r>
-        <w:rPr>
-          <w:rFonts w:cstheme="majorBidi"/>
-          <w:szCs w:val="24"/>
-        </w:rPr>
         <w:t>their</w:t>
       </w:r>
-      <w:bookmarkStart w:id="2" w:name="_GoBack"/>
-      <w:bookmarkEnd w:id="2"/>
       <w:r>
         <w:rPr>
           <w:rFonts w:cstheme="majorBidi"/>
@@ -1604,7 +1617,7 @@
 </file>
 
 <file path=word/endnotes.xml><?xml version="1.0" encoding="utf-8"?>
-<w:endnotes xmlns:wpc="http://schemas.microsoft.com/office/word/2010/wordprocessingCanvas" xmlns:mc="http://schemas.openxmlformats.org/markup-compatibility/2006" xmlns:o="urn:schemas-microsoft-com:office:office" xmlns:r="http://schemas.openxmlformats.org/officeDocument/2006/relationships" xmlns:m="http://schemas.openxmlformats.org/officeDocument/2006/math" xmlns:v="urn:schemas-microsoft-com:vml" xmlns:wp14="http://schemas.microsoft.com/office/word/2010/wordprocessingDrawing" xmlns:wp="http://schemas.openxmlformats.org/drawingml/2006/wordprocessingDrawing" xmlns:w10="urn:schemas-microsoft-com:office:word" xmlns:w="http://schemas.openxmlformats.org/wordprocessingml/2006/main" xmlns:w14="http://schemas.microsoft.com/office/word/2010/wordml" xmlns:w15="http://schemas.microsoft.com/office/word/2012/wordml" xmlns:wpg="http://schemas.microsoft.com/office/word/2010/wordprocessingGroup" xmlns:wpi="http://schemas.microsoft.com/office/word/2010/wordprocessingInk" xmlns:wne="http://schemas.microsoft.com/office/word/2006/wordml" xmlns:wps="http://schemas.microsoft.com/office/word/2010/wordprocessingShape" mc:Ignorable="w14 w15 wp14">
+<w:endnotes xmlns:wpc="http://schemas.microsoft.com/office/word/2010/wordprocessingCanvas" xmlns:cx="http://schemas.microsoft.com/office/drawing/2014/chartex" xmlns:cx1="http://schemas.microsoft.com/office/drawing/2015/9/8/chartex" xmlns:cx2="http://schemas.microsoft.com/office/drawing/2015/10/21/chartex" xmlns:cx3="http://schemas.microsoft.com/office/drawing/2016/5/9/chartex" xmlns:cx4="http://schemas.microsoft.com/office/drawing/2016/5/10/chartex" xmlns:cx5="http://schemas.microsoft.com/office/drawing/2016/5/11/chartex" xmlns:cx6="http://schemas.microsoft.com/office/drawing/2016/5/12/chartex" xmlns:cx7="http://schemas.microsoft.com/office/drawing/2016/5/13/chartex" xmlns:cx8="http://schemas.microsoft.com/office/drawing/2016/5/14/chartex" xmlns:mc="http://schemas.openxmlformats.org/markup-compatibility/2006" xmlns:aink="http://schemas.microsoft.com/office/drawing/2016/ink" xmlns:am3d="http://schemas.microsoft.com/office/drawing/2017/model3d" xmlns:o="urn:schemas-microsoft-com:office:office" xmlns:oel="http://schemas.microsoft.com/office/2019/extlst" xmlns:r="http://schemas.openxmlformats.org/officeDocument/2006/relationships" xmlns:m="http://schemas.openxmlformats.org/officeDocument/2006/math" xmlns:v="urn:schemas-microsoft-com:vml" xmlns:wp14="http://schemas.microsoft.com/office/word/2010/wordprocessingDrawing" xmlns:wp="http://schemas.openxmlformats.org/drawingml/2006/wordprocessingDrawing" xmlns:w10="urn:schemas-microsoft-com:office:word" xmlns:w="http://schemas.openxmlformats.org/wordprocessingml/2006/main" xmlns:w14="http://schemas.microsoft.com/office/word/2010/wordml" xmlns:w15="http://schemas.microsoft.com/office/word/2012/wordml" xmlns:w16cex="http://schemas.microsoft.com/office/word/2018/wordml/cex" xmlns:w16cid="http://schemas.microsoft.com/office/word/2016/wordml/cid" xmlns:w16="http://schemas.microsoft.com/office/word/2018/wordml" xmlns:w16sdtdh="http://schemas.microsoft.com/office/word/2020/wordml/sdtdatahash" xmlns:w16se="http://schemas.microsoft.com/office/word/2015/wordml/symex" xmlns:wpg="http://schemas.microsoft.com/office/word/2010/wordprocessingGroup" xmlns:wpi="http://schemas.microsoft.com/office/word/2010/wordprocessingInk" xmlns:wne="http://schemas.microsoft.com/office/word/2006/wordml" xmlns:wps="http://schemas.microsoft.com/office/word/2010/wordprocessingShape" mc:Ignorable="w14 w15 w16se w16cid w16 w16cex w16sdtdh wp14">
   <w:endnote w:type="separator" w:id="-1">
     <w:p>
       <w:pPr>
@@ -1629,7 +1642,7 @@
 </file>
 
 <file path=word/footer1.xml><?xml version="1.0" encoding="utf-8"?>
-<w:ftr xmlns:wpc="http://schemas.microsoft.com/office/word/2010/wordprocessingCanvas" xmlns:mc="http://schemas.openxmlformats.org/markup-compatibility/2006" xmlns:o="urn:schemas-microsoft-com:office:office" xmlns:r="http://schemas.openxmlformats.org/officeDocument/2006/relationships" xmlns:m="http://schemas.openxmlformats.org/officeDocument/2006/math" xmlns:v="urn:schemas-microsoft-com:vml" xmlns:wp14="http://schemas.microsoft.com/office/word/2010/wordprocessingDrawing" xmlns:wp="http://schemas.openxmlformats.org/drawingml/2006/wordprocessingDrawing" xmlns:w10="urn:schemas-microsoft-com:office:word" xmlns:w="http://schemas.openxmlformats.org/wordprocessingml/2006/main" xmlns:w14="http://schemas.microsoft.com/office/word/2010/wordml" xmlns:w15="http://schemas.microsoft.com/office/word/2012/wordml" xmlns:wpg="http://schemas.microsoft.com/office/word/2010/wordprocessingGroup" xmlns:wpi="http://schemas.microsoft.com/office/word/2010/wordprocessingInk" xmlns:wne="http://schemas.microsoft.com/office/word/2006/wordml" xmlns:wps="http://schemas.microsoft.com/office/word/2010/wordprocessingShape" mc:Ignorable="w14 w15 wp14">
+<w:ftr xmlns:wpc="http://schemas.microsoft.com/office/word/2010/wordprocessingCanvas" xmlns:cx="http://schemas.microsoft.com/office/drawing/2014/chartex" xmlns:cx1="http://schemas.microsoft.com/office/drawing/2015/9/8/chartex" xmlns:cx2="http://schemas.microsoft.com/office/drawing/2015/10/21/chartex" xmlns:cx3="http://schemas.microsoft.com/office/drawing/2016/5/9/chartex" xmlns:cx4="http://schemas.microsoft.com/office/drawing/2016/5/10/chartex" xmlns:cx5="http://schemas.microsoft.com/office/drawing/2016/5/11/chartex" xmlns:cx6="http://schemas.microsoft.com/office/drawing/2016/5/12/chartex" xmlns:cx7="http://schemas.microsoft.com/office/drawing/2016/5/13/chartex" xmlns:cx8="http://schemas.microsoft.com/office/drawing/2016/5/14/chartex" xmlns:mc="http://schemas.openxmlformats.org/markup-compatibility/2006" xmlns:aink="http://schemas.microsoft.com/office/drawing/2016/ink" xmlns:am3d="http://schemas.microsoft.com/office/drawing/2017/model3d" xmlns:o="urn:schemas-microsoft-com:office:office" xmlns:oel="http://schemas.microsoft.com/office/2019/extlst" xmlns:r="http://schemas.openxmlformats.org/officeDocument/2006/relationships" xmlns:m="http://schemas.openxmlformats.org/officeDocument/2006/math" xmlns:v="urn:schemas-microsoft-com:vml" xmlns:wp14="http://schemas.microsoft.com/office/word/2010/wordprocessingDrawing" xmlns:wp="http://schemas.openxmlformats.org/drawingml/2006/wordprocessingDrawing" xmlns:w10="urn:schemas-microsoft-com:office:word" xmlns:w="http://schemas.openxmlformats.org/wordprocessingml/2006/main" xmlns:w14="http://schemas.microsoft.com/office/word/2010/wordml" xmlns:w15="http://schemas.microsoft.com/office/word/2012/wordml" xmlns:w16cex="http://schemas.microsoft.com/office/word/2018/wordml/cex" xmlns:w16cid="http://schemas.microsoft.com/office/word/2016/wordml/cid" xmlns:w16="http://schemas.microsoft.com/office/word/2018/wordml" xmlns:w16sdtdh="http://schemas.microsoft.com/office/word/2020/wordml/sdtdatahash" xmlns:w16se="http://schemas.microsoft.com/office/word/2015/wordml/symex" xmlns:wpg="http://schemas.microsoft.com/office/word/2010/wordprocessingGroup" xmlns:wpi="http://schemas.microsoft.com/office/word/2010/wordprocessingInk" xmlns:wne="http://schemas.microsoft.com/office/word/2006/wordml" xmlns:wps="http://schemas.microsoft.com/office/word/2010/wordprocessingShape" mc:Ignorable="w14 w15 w16se w16cid w16 w16cex w16sdtdh wp14">
   <w:p>
     <w:pPr>
       <w:pStyle w:val="Footer"/>
@@ -1639,7 +1652,7 @@
 </file>
 
 <file path=word/footer2.xml><?xml version="1.0" encoding="utf-8"?>
-<w:ftr xmlns:wpc="http://schemas.microsoft.com/office/word/2010/wordprocessingCanvas" xmlns:mc="http://schemas.openxmlformats.org/markup-compatibility/2006" xmlns:o="urn:schemas-microsoft-com:office:office" xmlns:r="http://schemas.openxmlformats.org/officeDocument/2006/relationships" xmlns:m="http://schemas.openxmlformats.org/officeDocument/2006/math" xmlns:v="urn:schemas-microsoft-com:vml" xmlns:wp14="http://schemas.microsoft.com/office/word/2010/wordprocessingDrawing" xmlns:wp="http://schemas.openxmlformats.org/drawingml/2006/wordprocessingDrawing" xmlns:w10="urn:schemas-microsoft-com:office:word" xmlns:w="http://schemas.openxmlformats.org/wordprocessingml/2006/main" xmlns:w14="http://schemas.microsoft.com/office/word/2010/wordml" xmlns:w15="http://schemas.microsoft.com/office/word/2012/wordml" xmlns:wpg="http://schemas.microsoft.com/office/word/2010/wordprocessingGroup" xmlns:wpi="http://schemas.microsoft.com/office/word/2010/wordprocessingInk" xmlns:wne="http://schemas.microsoft.com/office/word/2006/wordml" xmlns:wps="http://schemas.microsoft.com/office/word/2010/wordprocessingShape" mc:Ignorable="w14 w15 wp14">
+<w:ftr xmlns:wpc="http://schemas.microsoft.com/office/word/2010/wordprocessingCanvas" xmlns:cx="http://schemas.microsoft.com/office/drawing/2014/chartex" xmlns:cx1="http://schemas.microsoft.com/office/drawing/2015/9/8/chartex" xmlns:cx2="http://schemas.microsoft.com/office/drawing/2015/10/21/chartex" xmlns:cx3="http://schemas.microsoft.com/office/drawing/2016/5/9/chartex" xmlns:cx4="http://schemas.microsoft.com/office/drawing/2016/5/10/chartex" xmlns:cx5="http://schemas.microsoft.com/office/drawing/2016/5/11/chartex" xmlns:cx6="http://schemas.microsoft.com/office/drawing/2016/5/12/chartex" xmlns:cx7="http://schemas.microsoft.com/office/drawing/2016/5/13/chartex" xmlns:cx8="http://schemas.microsoft.com/office/drawing/2016/5/14/chartex" xmlns:mc="http://schemas.openxmlformats.org/markup-compatibility/2006" xmlns:aink="http://schemas.microsoft.com/office/drawing/2016/ink" xmlns:am3d="http://schemas.microsoft.com/office/drawing/2017/model3d" xmlns:o="urn:schemas-microsoft-com:office:office" xmlns:oel="http://schemas.microsoft.com/office/2019/extlst" xmlns:r="http://schemas.openxmlformats.org/officeDocument/2006/relationships" xmlns:m="http://schemas.openxmlformats.org/officeDocument/2006/math" xmlns:v="urn:schemas-microsoft-com:vml" xmlns:wp14="http://schemas.microsoft.com/office/word/2010/wordprocessingDrawing" xmlns:wp="http://schemas.openxmlformats.org/drawingml/2006/wordprocessingDrawing" xmlns:w10="urn:schemas-microsoft-com:office:word" xmlns:w="http://schemas.openxmlformats.org/wordprocessingml/2006/main" xmlns:w14="http://schemas.microsoft.com/office/word/2010/wordml" xmlns:w15="http://schemas.microsoft.com/office/word/2012/wordml" xmlns:w16cex="http://schemas.microsoft.com/office/word/2018/wordml/cex" xmlns:w16cid="http://schemas.microsoft.com/office/word/2016/wordml/cid" xmlns:w16="http://schemas.microsoft.com/office/word/2018/wordml" xmlns:w16sdtdh="http://schemas.microsoft.com/office/word/2020/wordml/sdtdatahash" xmlns:w16se="http://schemas.microsoft.com/office/word/2015/wordml/symex" xmlns:wpg="http://schemas.microsoft.com/office/word/2010/wordprocessingGroup" xmlns:wpi="http://schemas.microsoft.com/office/word/2010/wordprocessingInk" xmlns:wne="http://schemas.microsoft.com/office/word/2006/wordml" xmlns:wps="http://schemas.microsoft.com/office/word/2010/wordprocessingShape" mc:Ignorable="w14 w15 w16se w16cid w16 w16cex w16sdtdh wp14">
   <w:p>
     <w:pPr>
       <w:pStyle w:val="Footer"/>
@@ -1649,7 +1662,7 @@
 </file>
 
 <file path=word/footer3.xml><?xml version="1.0" encoding="utf-8"?>
-<w:ftr xmlns:wpc="http://schemas.microsoft.com/office/word/2010/wordprocessingCanvas" xmlns:mc="http://schemas.openxmlformats.org/markup-compatibility/2006" xmlns:o="urn:schemas-microsoft-com:office:office" xmlns:r="http://schemas.openxmlformats.org/officeDocument/2006/relationships" xmlns:m="http://schemas.openxmlformats.org/officeDocument/2006/math" xmlns:v="urn:schemas-microsoft-com:vml" xmlns:wp14="http://schemas.microsoft.com/office/word/2010/wordprocessingDrawing" xmlns:wp="http://schemas.openxmlformats.org/drawingml/2006/wordprocessingDrawing" xmlns:w10="urn:schemas-microsoft-com:office:word" xmlns:w="http://schemas.openxmlformats.org/wordprocessingml/2006/main" xmlns:w14="http://schemas.microsoft.com/office/word/2010/wordml" xmlns:w15="http://schemas.microsoft.com/office/word/2012/wordml" xmlns:wpg="http://schemas.microsoft.com/office/word/2010/wordprocessingGroup" xmlns:wpi="http://schemas.microsoft.com/office/word/2010/wordprocessingInk" xmlns:wne="http://schemas.microsoft.com/office/word/2006/wordml" xmlns:wps="http://schemas.microsoft.com/office/word/2010/wordprocessingShape" mc:Ignorable="w14 w15 wp14">
+<w:ftr xmlns:wpc="http://schemas.microsoft.com/office/word/2010/wordprocessingCanvas" xmlns:cx="http://schemas.microsoft.com/office/drawing/2014/chartex" xmlns:cx1="http://schemas.microsoft.com/office/drawing/2015/9/8/chartex" xmlns:cx2="http://schemas.microsoft.com/office/drawing/2015/10/21/chartex" xmlns:cx3="http://schemas.microsoft.com/office/drawing/2016/5/9/chartex" xmlns:cx4="http://schemas.microsoft.com/office/drawing/2016/5/10/chartex" xmlns:cx5="http://schemas.microsoft.com/office/drawing/2016/5/11/chartex" xmlns:cx6="http://schemas.microsoft.com/office/drawing/2016/5/12/chartex" xmlns:cx7="http://schemas.microsoft.com/office/drawing/2016/5/13/chartex" xmlns:cx8="http://schemas.microsoft.com/office/drawing/2016/5/14/chartex" xmlns:mc="http://schemas.openxmlformats.org/markup-compatibility/2006" xmlns:aink="http://schemas.microsoft.com/office/drawing/2016/ink" xmlns:am3d="http://schemas.microsoft.com/office/drawing/2017/model3d" xmlns:o="urn:schemas-microsoft-com:office:office" xmlns:oel="http://schemas.microsoft.com/office/2019/extlst" xmlns:r="http://schemas.openxmlformats.org/officeDocument/2006/relationships" xmlns:m="http://schemas.openxmlformats.org/officeDocument/2006/math" xmlns:v="urn:schemas-microsoft-com:vml" xmlns:wp14="http://schemas.microsoft.com/office/word/2010/wordprocessingDrawing" xmlns:wp="http://schemas.openxmlformats.org/drawingml/2006/wordprocessingDrawing" xmlns:w10="urn:schemas-microsoft-com:office:word" xmlns:w="http://schemas.openxmlformats.org/wordprocessingml/2006/main" xmlns:w14="http://schemas.microsoft.com/office/word/2010/wordml" xmlns:w15="http://schemas.microsoft.com/office/word/2012/wordml" xmlns:w16cex="http://schemas.microsoft.com/office/word/2018/wordml/cex" xmlns:w16cid="http://schemas.microsoft.com/office/word/2016/wordml/cid" xmlns:w16="http://schemas.microsoft.com/office/word/2018/wordml" xmlns:w16sdtdh="http://schemas.microsoft.com/office/word/2020/wordml/sdtdatahash" xmlns:w16se="http://schemas.microsoft.com/office/word/2015/wordml/symex" xmlns:wpg="http://schemas.microsoft.com/office/word/2010/wordprocessingGroup" xmlns:wpi="http://schemas.microsoft.com/office/word/2010/wordprocessingInk" xmlns:wne="http://schemas.microsoft.com/office/word/2006/wordml" xmlns:wps="http://schemas.microsoft.com/office/word/2010/wordprocessingShape" mc:Ignorable="w14 w15 w16se w16cid w16 w16cex w16sdtdh wp14">
   <w:p>
     <w:pPr>
       <w:pStyle w:val="Footer"/>
@@ -1659,7 +1672,7 @@
 </file>
 
 <file path=word/footnotes.xml><?xml version="1.0" encoding="utf-8"?>
-<w:footnotes xmlns:wpc="http://schemas.microsoft.com/office/word/2010/wordprocessingCanvas" xmlns:mc="http://schemas.openxmlformats.org/markup-compatibility/2006" xmlns:o="urn:schemas-microsoft-com:office:office" xmlns:r="http://schemas.openxmlformats.org/officeDocument/2006/relationships" xmlns:m="http://schemas.openxmlformats.org/officeDocument/2006/math" xmlns:v="urn:schemas-microsoft-com:vml" xmlns:wp14="http://schemas.microsoft.com/office/word/2010/wordprocessingDrawing" xmlns:wp="http://schemas.openxmlformats.org/drawingml/2006/wordprocessingDrawing" xmlns:w10="urn:schemas-microsoft-com:office:word" xmlns:w="http://schemas.openxmlformats.org/wordprocessingml/2006/main" xmlns:w14="http://schemas.microsoft.com/office/word/2010/wordml" xmlns:w15="http://schemas.microsoft.com/office/word/2012/wordml" xmlns:wpg="http://schemas.microsoft.com/office/word/2010/wordprocessingGroup" xmlns:wpi="http://schemas.microsoft.com/office/word/2010/wordprocessingInk" xmlns:wne="http://schemas.microsoft.com/office/word/2006/wordml" xmlns:wps="http://schemas.microsoft.com/office/word/2010/wordprocessingShape" mc:Ignorable="w14 w15 wp14">
+<w:footnotes xmlns:wpc="http://schemas.microsoft.com/office/word/2010/wordprocessingCanvas" xmlns:cx="http://schemas.microsoft.com/office/drawing/2014/chartex" xmlns:cx1="http://schemas.microsoft.com/office/drawing/2015/9/8/chartex" xmlns:cx2="http://schemas.microsoft.com/office/drawing/2015/10/21/chartex" xmlns:cx3="http://schemas.microsoft.com/office/drawing/2016/5/9/chartex" xmlns:cx4="http://schemas.microsoft.com/office/drawing/2016/5/10/chartex" xmlns:cx5="http://schemas.microsoft.com/office/drawing/2016/5/11/chartex" xmlns:cx6="http://schemas.microsoft.com/office/drawing/2016/5/12/chartex" xmlns:cx7="http://schemas.microsoft.com/office/drawing/2016/5/13/chartex" xmlns:cx8="http://schemas.microsoft.com/office/drawing/2016/5/14/chartex" xmlns:mc="http://schemas.openxmlformats.org/markup-compatibility/2006" xmlns:aink="http://schemas.microsoft.com/office/drawing/2016/ink" xmlns:am3d="http://schemas.microsoft.com/office/drawing/2017/model3d" xmlns:o="urn:schemas-microsoft-com:office:office" xmlns:oel="http://schemas.microsoft.com/office/2019/extlst" xmlns:r="http://schemas.openxmlformats.org/officeDocument/2006/relationships" xmlns:m="http://schemas.openxmlformats.org/officeDocument/2006/math" xmlns:v="urn:schemas-microsoft-com:vml" xmlns:wp14="http://schemas.microsoft.com/office/word/2010/wordprocessingDrawing" xmlns:wp="http://schemas.openxmlformats.org/drawingml/2006/wordprocessingDrawing" xmlns:w10="urn:schemas-microsoft-com:office:word" xmlns:w="http://schemas.openxmlformats.org/wordprocessingml/2006/main" xmlns:w14="http://schemas.microsoft.com/office/word/2010/wordml" xmlns:w15="http://schemas.microsoft.com/office/word/2012/wordml" xmlns:w16cex="http://schemas.microsoft.com/office/word/2018/wordml/cex" xmlns:w16cid="http://schemas.microsoft.com/office/word/2016/wordml/cid" xmlns:w16="http://schemas.microsoft.com/office/word/2018/wordml" xmlns:w16sdtdh="http://schemas.microsoft.com/office/word/2020/wordml/sdtdatahash" xmlns:w16se="http://schemas.microsoft.com/office/word/2015/wordml/symex" xmlns:wpg="http://schemas.microsoft.com/office/word/2010/wordprocessingGroup" xmlns:wpi="http://schemas.microsoft.com/office/word/2010/wordprocessingInk" xmlns:wne="http://schemas.microsoft.com/office/word/2006/wordml" xmlns:wps="http://schemas.microsoft.com/office/word/2010/wordprocessingShape" mc:Ignorable="w14 w15 w16se w16cid w16 w16cex w16sdtdh wp14">
   <w:footnote w:type="separator" w:id="-1">
     <w:p>
       <w:pPr>
@@ -1684,7 +1697,7 @@
 </file>
 
 <file path=word/header1.xml><?xml version="1.0" encoding="utf-8"?>
-<w:hdr xmlns:wpc="http://schemas.microsoft.com/office/word/2010/wordprocessingCanvas" xmlns:mc="http://schemas.openxmlformats.org/markup-compatibility/2006" xmlns:o="urn:schemas-microsoft-com:office:office" xmlns:r="http://schemas.openxmlformats.org/officeDocument/2006/relationships" xmlns:m="http://schemas.openxmlformats.org/officeDocument/2006/math" xmlns:v="urn:schemas-microsoft-com:vml" xmlns:wp14="http://schemas.microsoft.com/office/word/2010/wordprocessingDrawing" xmlns:wp="http://schemas.openxmlformats.org/drawingml/2006/wordprocessingDrawing" xmlns:w10="urn:schemas-microsoft-com:office:word" xmlns:w="http://schemas.openxmlformats.org/wordprocessingml/2006/main" xmlns:w14="http://schemas.microsoft.com/office/word/2010/wordml" xmlns:w15="http://schemas.microsoft.com/office/word/2012/wordml" xmlns:wpg="http://schemas.microsoft.com/office/word/2010/wordprocessingGroup" xmlns:wpi="http://schemas.microsoft.com/office/word/2010/wordprocessingInk" xmlns:wne="http://schemas.microsoft.com/office/word/2006/wordml" xmlns:wps="http://schemas.microsoft.com/office/word/2010/wordprocessingShape" mc:Ignorable="w14 w15 wp14">
+<w:hdr xmlns:wpc="http://schemas.microsoft.com/office/word/2010/wordprocessingCanvas" xmlns:cx="http://schemas.microsoft.com/office/drawing/2014/chartex" xmlns:cx1="http://schemas.microsoft.com/office/drawing/2015/9/8/chartex" xmlns:cx2="http://schemas.microsoft.com/office/drawing/2015/10/21/chartex" xmlns:cx3="http://schemas.microsoft.com/office/drawing/2016/5/9/chartex" xmlns:cx4="http://schemas.microsoft.com/office/drawing/2016/5/10/chartex" xmlns:cx5="http://schemas.microsoft.com/office/drawing/2016/5/11/chartex" xmlns:cx6="http://schemas.microsoft.com/office/drawing/2016/5/12/chartex" xmlns:cx7="http://schemas.microsoft.com/office/drawing/2016/5/13/chartex" xmlns:cx8="http://schemas.microsoft.com/office/drawing/2016/5/14/chartex" xmlns:mc="http://schemas.openxmlformats.org/markup-compatibility/2006" xmlns:aink="http://schemas.microsoft.com/office/drawing/2016/ink" xmlns:am3d="http://schemas.microsoft.com/office/drawing/2017/model3d" xmlns:o="urn:schemas-microsoft-com:office:office" xmlns:oel="http://schemas.microsoft.com/office/2019/extlst" xmlns:r="http://schemas.openxmlformats.org/officeDocument/2006/relationships" xmlns:m="http://schemas.openxmlformats.org/officeDocument/2006/math" xmlns:v="urn:schemas-microsoft-com:vml" xmlns:wp14="http://schemas.microsoft.com/office/word/2010/wordprocessingDrawing" xmlns:wp="http://schemas.openxmlformats.org/drawingml/2006/wordprocessingDrawing" xmlns:w10="urn:schemas-microsoft-com:office:word" xmlns:w="http://schemas.openxmlformats.org/wordprocessingml/2006/main" xmlns:w14="http://schemas.microsoft.com/office/word/2010/wordml" xmlns:w15="http://schemas.microsoft.com/office/word/2012/wordml" xmlns:w16cex="http://schemas.microsoft.com/office/word/2018/wordml/cex" xmlns:w16cid="http://schemas.microsoft.com/office/word/2016/wordml/cid" xmlns:w16="http://schemas.microsoft.com/office/word/2018/wordml" xmlns:w16sdtdh="http://schemas.microsoft.com/office/word/2020/wordml/sdtdatahash" xmlns:w16se="http://schemas.microsoft.com/office/word/2015/wordml/symex" xmlns:wpg="http://schemas.microsoft.com/office/word/2010/wordprocessingGroup" xmlns:wpi="http://schemas.microsoft.com/office/word/2010/wordprocessingInk" xmlns:wne="http://schemas.microsoft.com/office/word/2006/wordml" xmlns:wps="http://schemas.microsoft.com/office/word/2010/wordprocessingShape" mc:Ignorable="w14 w15 w16se w16cid w16 w16cex w16sdtdh wp14">
   <w:p>
     <w:pPr>
       <w:pStyle w:val="Header"/>
@@ -1694,7 +1707,7 @@
 </file>
 
 <file path=word/header2.xml><?xml version="1.0" encoding="utf-8"?>
-<w:hdr xmlns:wpc="http://schemas.microsoft.com/office/word/2010/wordprocessingCanvas" xmlns:mc="http://schemas.openxmlformats.org/markup-compatibility/2006" xmlns:o="urn:schemas-microsoft-com:office:office" xmlns:r="http://schemas.openxmlformats.org/officeDocument/2006/relationships" xmlns:m="http://schemas.openxmlformats.org/officeDocument/2006/math" xmlns:v="urn:schemas-microsoft-com:vml" xmlns:wp14="http://schemas.microsoft.com/office/word/2010/wordprocessingDrawing" xmlns:wp="http://schemas.openxmlformats.org/drawingml/2006/wordprocessingDrawing" xmlns:w10="urn:schemas-microsoft-com:office:word" xmlns:w="http://schemas.openxmlformats.org/wordprocessingml/2006/main" xmlns:w14="http://schemas.microsoft.com/office/word/2010/wordml" xmlns:w15="http://schemas.microsoft.com/office/word/2012/wordml" xmlns:wpg="http://schemas.microsoft.com/office/word/2010/wordprocessingGroup" xmlns:wpi="http://schemas.microsoft.com/office/word/2010/wordprocessingInk" xmlns:wne="http://schemas.microsoft.com/office/word/2006/wordml" xmlns:wps="http://schemas.microsoft.com/office/word/2010/wordprocessingShape" mc:Ignorable="w14 w15 wp14">
+<w:hdr xmlns:wpc="http://schemas.microsoft.com/office/word/2010/wordprocessingCanvas" xmlns:cx="http://schemas.microsoft.com/office/drawing/2014/chartex" xmlns:cx1="http://schemas.microsoft.com/office/drawing/2015/9/8/chartex" xmlns:cx2="http://schemas.microsoft.com/office/drawing/2015/10/21/chartex" xmlns:cx3="http://schemas.microsoft.com/office/drawing/2016/5/9/chartex" xmlns:cx4="http://schemas.microsoft.com/office/drawing/2016/5/10/chartex" xmlns:cx5="http://schemas.microsoft.com/office/drawing/2016/5/11/chartex" xmlns:cx6="http://schemas.microsoft.com/office/drawing/2016/5/12/chartex" xmlns:cx7="http://schemas.microsoft.com/office/drawing/2016/5/13/chartex" xmlns:cx8="http://schemas.microsoft.com/office/drawing/2016/5/14/chartex" xmlns:mc="http://schemas.openxmlformats.org/markup-compatibility/2006" xmlns:aink="http://schemas.microsoft.com/office/drawing/2016/ink" xmlns:am3d="http://schemas.microsoft.com/office/drawing/2017/model3d" xmlns:o="urn:schemas-microsoft-com:office:office" xmlns:oel="http://schemas.microsoft.com/office/2019/extlst" xmlns:r="http://schemas.openxmlformats.org/officeDocument/2006/relationships" xmlns:m="http://schemas.openxmlformats.org/officeDocument/2006/math" xmlns:v="urn:schemas-microsoft-com:vml" xmlns:wp14="http://schemas.microsoft.com/office/word/2010/wordprocessingDrawing" xmlns:wp="http://schemas.openxmlformats.org/drawingml/2006/wordprocessingDrawing" xmlns:w10="urn:schemas-microsoft-com:office:word" xmlns:w="http://schemas.openxmlformats.org/wordprocessingml/2006/main" xmlns:w14="http://schemas.microsoft.com/office/word/2010/wordml" xmlns:w15="http://schemas.microsoft.com/office/word/2012/wordml" xmlns:w16cex="http://schemas.microsoft.com/office/word/2018/wordml/cex" xmlns:w16cid="http://schemas.microsoft.com/office/word/2016/wordml/cid" xmlns:w16="http://schemas.microsoft.com/office/word/2018/wordml" xmlns:w16sdtdh="http://schemas.microsoft.com/office/word/2020/wordml/sdtdatahash" xmlns:w16se="http://schemas.microsoft.com/office/word/2015/wordml/symex" xmlns:wpg="http://schemas.microsoft.com/office/word/2010/wordprocessingGroup" xmlns:wpi="http://schemas.microsoft.com/office/word/2010/wordprocessingInk" xmlns:wne="http://schemas.microsoft.com/office/word/2006/wordml" xmlns:wps="http://schemas.microsoft.com/office/word/2010/wordprocessingShape" mc:Ignorable="w14 w15 w16se w16cid w16 w16cex w16sdtdh wp14">
   <w:p>
     <w:pPr>
       <w:pStyle w:val="Header"/>
@@ -1704,7 +1717,7 @@
 </file>
 
 <file path=word/header3.xml><?xml version="1.0" encoding="utf-8"?>
-<w:hdr xmlns:wpc="http://schemas.microsoft.com/office/word/2010/wordprocessingCanvas" xmlns:mc="http://schemas.openxmlformats.org/markup-compatibility/2006" xmlns:o="urn:schemas-microsoft-com:office:office" xmlns:r="http://schemas.openxmlformats.org/officeDocument/2006/relationships" xmlns:m="http://schemas.openxmlformats.org/officeDocument/2006/math" xmlns:v="urn:schemas-microsoft-com:vml" xmlns:wp14="http://schemas.microsoft.com/office/word/2010/wordprocessingDrawing" xmlns:wp="http://schemas.openxmlformats.org/drawingml/2006/wordprocessingDrawing" xmlns:w10="urn:schemas-microsoft-com:office:word" xmlns:w="http://schemas.openxmlformats.org/wordprocessingml/2006/main" xmlns:w14="http://schemas.microsoft.com/office/word/2010/wordml" xmlns:w15="http://schemas.microsoft.com/office/word/2012/wordml" xmlns:wpg="http://schemas.microsoft.com/office/word/2010/wordprocessingGroup" xmlns:wpi="http://schemas.microsoft.com/office/word/2010/wordprocessingInk" xmlns:wne="http://schemas.microsoft.com/office/word/2006/wordml" xmlns:wps="http://schemas.microsoft.com/office/word/2010/wordprocessingShape" mc:Ignorable="w14 w15 wp14">
+<w:hdr xmlns:wpc="http://schemas.microsoft.com/office/word/2010/wordprocessingCanvas" xmlns:cx="http://schemas.microsoft.com/office/drawing/2014/chartex" xmlns:cx1="http://schemas.microsoft.com/office/drawing/2015/9/8/chartex" xmlns:cx2="http://schemas.microsoft.com/office/drawing/2015/10/21/chartex" xmlns:cx3="http://schemas.microsoft.com/office/drawing/2016/5/9/chartex" xmlns:cx4="http://schemas.microsoft.com/office/drawing/2016/5/10/chartex" xmlns:cx5="http://schemas.microsoft.com/office/drawing/2016/5/11/chartex" xmlns:cx6="http://schemas.microsoft.com/office/drawing/2016/5/12/chartex" xmlns:cx7="http://schemas.microsoft.com/office/drawing/2016/5/13/chartex" xmlns:cx8="http://schemas.microsoft.com/office/drawing/2016/5/14/chartex" xmlns:mc="http://schemas.openxmlformats.org/markup-compatibility/2006" xmlns:aink="http://schemas.microsoft.com/office/drawing/2016/ink" xmlns:am3d="http://schemas.microsoft.com/office/drawing/2017/model3d" xmlns:o="urn:schemas-microsoft-com:office:office" xmlns:oel="http://schemas.microsoft.com/office/2019/extlst" xmlns:r="http://schemas.openxmlformats.org/officeDocument/2006/relationships" xmlns:m="http://schemas.openxmlformats.org/officeDocument/2006/math" xmlns:v="urn:schemas-microsoft-com:vml" xmlns:wp14="http://schemas.microsoft.com/office/word/2010/wordprocessingDrawing" xmlns:wp="http://schemas.openxmlformats.org/drawingml/2006/wordprocessingDrawing" xmlns:w10="urn:schemas-microsoft-com:office:word" xmlns:w="http://schemas.openxmlformats.org/wordprocessingml/2006/main" xmlns:w14="http://schemas.microsoft.com/office/word/2010/wordml" xmlns:w15="http://schemas.microsoft.com/office/word/2012/wordml" xmlns:w16cex="http://schemas.microsoft.com/office/word/2018/wordml/cex" xmlns:w16cid="http://schemas.microsoft.com/office/word/2016/wordml/cid" xmlns:w16="http://schemas.microsoft.com/office/word/2018/wordml" xmlns:w16sdtdh="http://schemas.microsoft.com/office/word/2020/wordml/sdtdatahash" xmlns:w16se="http://schemas.microsoft.com/office/word/2015/wordml/symex" xmlns:wpg="http://schemas.microsoft.com/office/word/2010/wordprocessingGroup" xmlns:wpi="http://schemas.microsoft.com/office/word/2010/wordprocessingInk" xmlns:wne="http://schemas.microsoft.com/office/word/2006/wordml" xmlns:wps="http://schemas.microsoft.com/office/word/2010/wordprocessingShape" mc:Ignorable="w14 w15 w16se w16cid w16 w16cex w16sdtdh wp14">
   <w:p>
     <w:pPr>
       <w:pStyle w:val="Header"/>
@@ -1714,7 +1727,7 @@
 </file>
 
 <file path=word/numbering.xml><?xml version="1.0" encoding="utf-8"?>
-<w:numbering xmlns:wpc="http://schemas.microsoft.com/office/word/2010/wordprocessingCanvas" xmlns:mc="http://schemas.openxmlformats.org/markup-compatibility/2006" xmlns:o="urn:schemas-microsoft-com:office:office" xmlns:r="http://schemas.openxmlformats.org/officeDocument/2006/relationships" xmlns:m="http://schemas.openxmlformats.org/officeDocument/2006/math" xmlns:v="urn:schemas-microsoft-com:vml" xmlns:wp14="http://schemas.microsoft.com/office/word/2010/wordprocessingDrawing" xmlns:wp="http://schemas.openxmlformats.org/drawingml/2006/wordprocessingDrawing" xmlns:w10="urn:schemas-microsoft-com:office:word" xmlns:w="http://schemas.openxmlformats.org/wordprocessingml/2006/main" xmlns:w14="http://schemas.microsoft.com/office/word/2010/wordml" xmlns:w15="http://schemas.microsoft.com/office/word/2012/wordml" xmlns:wpg="http://schemas.microsoft.com/office/word/2010/wordprocessingGroup" xmlns:wpi="http://schemas.microsoft.com/office/word/2010/wordprocessingInk" xmlns:wne="http://schemas.microsoft.com/office/word/2006/wordml" xmlns:wps="http://schemas.microsoft.com/office/word/2010/wordprocessingShape" mc:Ignorable="w14 w15 wp14">
+<w:numbering xmlns:wpc="http://schemas.microsoft.com/office/word/2010/wordprocessingCanvas" xmlns:cx="http://schemas.microsoft.com/office/drawing/2014/chartex" xmlns:cx1="http://schemas.microsoft.com/office/drawing/2015/9/8/chartex" xmlns:cx2="http://schemas.microsoft.com/office/drawing/2015/10/21/chartex" xmlns:cx3="http://schemas.microsoft.com/office/drawing/2016/5/9/chartex" xmlns:cx4="http://schemas.microsoft.com/office/drawing/2016/5/10/chartex" xmlns:cx5="http://schemas.microsoft.com/office/drawing/2016/5/11/chartex" xmlns:cx6="http://schemas.microsoft.com/office/drawing/2016/5/12/chartex" xmlns:cx7="http://schemas.microsoft.com/office/drawing/2016/5/13/chartex" xmlns:cx8="http://schemas.microsoft.com/office/drawing/2016/5/14/chartex" xmlns:mc="http://schemas.openxmlformats.org/markup-compatibility/2006" xmlns:aink="http://schemas.microsoft.com/office/drawing/2016/ink" xmlns:am3d="http://schemas.microsoft.com/office/drawing/2017/model3d" xmlns:o="urn:schemas-microsoft-com:office:office" xmlns:oel="http://schemas.microsoft.com/office/2019/extlst" xmlns:r="http://schemas.openxmlformats.org/officeDocument/2006/relationships" xmlns:m="http://schemas.openxmlformats.org/officeDocument/2006/math" xmlns:v="urn:schemas-microsoft-com:vml" xmlns:wp14="http://schemas.microsoft.com/office/word/2010/wordprocessingDrawing" xmlns:wp="http://schemas.openxmlformats.org/drawingml/2006/wordprocessingDrawing" xmlns:w10="urn:schemas-microsoft-com:office:word" xmlns:w="http://schemas.openxmlformats.org/wordprocessingml/2006/main" xmlns:w14="http://schemas.microsoft.com/office/word/2010/wordml" xmlns:w15="http://schemas.microsoft.com/office/word/2012/wordml" xmlns:w16cex="http://schemas.microsoft.com/office/word/2018/wordml/cex" xmlns:w16cid="http://schemas.microsoft.com/office/word/2016/wordml/cid" xmlns:w16="http://schemas.microsoft.com/office/word/2018/wordml" xmlns:w16sdtdh="http://schemas.microsoft.com/office/word/2020/wordml/sdtdatahash" xmlns:w16se="http://schemas.microsoft.com/office/word/2015/wordml/symex" xmlns:wpg="http://schemas.microsoft.com/office/word/2010/wordprocessingGroup" xmlns:wpi="http://schemas.microsoft.com/office/word/2010/wordprocessingInk" xmlns:wne="http://schemas.microsoft.com/office/word/2006/wordml" xmlns:wps="http://schemas.microsoft.com/office/word/2010/wordprocessingShape" mc:Ignorable="w14 w15 w16se w16cid w16 w16cex w16sdtdh wp14">
   <w:abstractNum w:abstractNumId="0" w15:restartNumberingAfterBreak="0">
     <w:nsid w:val="035F0BA1"/>
     <w:multiLevelType w:val="multilevel"/>
@@ -2531,38 +2544,38 @@
       </w:pPr>
     </w:lvl>
   </w:abstractNum>
-  <w:num w:numId="1">
+  <w:num w:numId="1" w16cid:durableId="1486816571">
     <w:abstractNumId w:val="6"/>
   </w:num>
-  <w:num w:numId="2">
+  <w:num w:numId="2" w16cid:durableId="10493740">
     <w:abstractNumId w:val="0"/>
   </w:num>
-  <w:num w:numId="3">
+  <w:num w:numId="3" w16cid:durableId="1969705944">
     <w:abstractNumId w:val="5"/>
   </w:num>
-  <w:num w:numId="4">
+  <w:num w:numId="4" w16cid:durableId="673336198">
     <w:abstractNumId w:val="2"/>
   </w:num>
-  <w:num w:numId="5">
+  <w:num w:numId="5" w16cid:durableId="1141844345">
     <w:abstractNumId w:val="4"/>
   </w:num>
-  <w:num w:numId="6">
+  <w:num w:numId="6" w16cid:durableId="606431025">
     <w:abstractNumId w:val="3"/>
   </w:num>
-  <w:num w:numId="7">
+  <w:num w:numId="7" w16cid:durableId="1736928008">
     <w:abstractNumId w:val="8"/>
   </w:num>
-  <w:num w:numId="8">
+  <w:num w:numId="8" w16cid:durableId="193352993">
     <w:abstractNumId w:val="1"/>
   </w:num>
-  <w:num w:numId="9">
+  <w:num w:numId="9" w16cid:durableId="1810853732">
     <w:abstractNumId w:val="7"/>
   </w:num>
 </w:numbering>
 </file>
 
 <file path=word/styles.xml><?xml version="1.0" encoding="utf-8"?>
-<w:styles xmlns:mc="http://schemas.openxmlformats.org/markup-compatibility/2006" xmlns:r="http://schemas.openxmlformats.org/officeDocument/2006/relationships" xmlns:w="http://schemas.openxmlformats.org/wordprocessingml/2006/main" xmlns:w14="http://schemas.microsoft.com/office/word/2010/wordml" xmlns:w15="http://schemas.microsoft.com/office/word/2012/wordml" mc:Ignorable="w14 w15">
+<w:styles xmlns:mc="http://schemas.openxmlformats.org/markup-compatibility/2006" xmlns:r="http://schemas.openxmlformats.org/officeDocument/2006/relationships" xmlns:w="http://schemas.openxmlformats.org/wordprocessingml/2006/main" xmlns:w14="http://schemas.microsoft.com/office/word/2010/wordml" xmlns:w15="http://schemas.microsoft.com/office/word/2012/wordml" xmlns:w16cex="http://schemas.microsoft.com/office/word/2018/wordml/cex" xmlns:w16cid="http://schemas.microsoft.com/office/word/2016/wordml/cid" xmlns:w16="http://schemas.microsoft.com/office/word/2018/wordml" xmlns:w16sdtdh="http://schemas.microsoft.com/office/word/2020/wordml/sdtdatahash" xmlns:w16se="http://schemas.microsoft.com/office/word/2015/wordml/symex" mc:Ignorable="w14 w15 w16se w16cid w16 w16cex w16sdtdh">
   <w:docDefaults>
     <w:rPrDefault>
       <w:rPr>
@@ -2578,7 +2591,7 @@
       </w:pPr>
     </w:pPrDefault>
   </w:docDefaults>
-  <w:latentStyles w:defLockedState="0" w:defUIPriority="99" w:defSemiHidden="0" w:defUnhideWhenUsed="0" w:defQFormat="0" w:count="371">
+  <w:latentStyles w:defLockedState="0" w:defUIPriority="99" w:defSemiHidden="0" w:defUnhideWhenUsed="0" w:defQFormat="0" w:count="376">
     <w:lsdException w:name="Normal" w:uiPriority="0" w:qFormat="1"/>
     <w:lsdException w:name="heading 1" w:uiPriority="9" w:qFormat="1"/>
     <w:lsdException w:name="heading 2" w:semiHidden="1" w:uiPriority="9" w:unhideWhenUsed="1" w:qFormat="1"/>
@@ -2684,7 +2697,6 @@
     <w:lsdException w:name="HTML Sample" w:semiHidden="1" w:unhideWhenUsed="1"/>
     <w:lsdException w:name="HTML Typewriter" w:semiHidden="1" w:unhideWhenUsed="1"/>
     <w:lsdException w:name="HTML Variable" w:semiHidden="1" w:unhideWhenUsed="1"/>
-    <w:lsdException w:name="Normal Table" w:semiHidden="1" w:unhideWhenUsed="1"/>
     <w:lsdException w:name="annotation subject" w:semiHidden="1" w:unhideWhenUsed="1"/>
     <w:lsdException w:name="No List" w:semiHidden="1" w:unhideWhenUsed="1"/>
     <w:lsdException w:name="Outline List 1" w:semiHidden="1" w:unhideWhenUsed="1"/>
@@ -2727,11 +2739,8 @@
     <w:lsdException w:name="Table Contemporary" w:semiHidden="1" w:unhideWhenUsed="1"/>
     <w:lsdException w:name="Table Elegant" w:semiHidden="1" w:unhideWhenUsed="1"/>
     <w:lsdException w:name="Table Professional" w:semiHidden="1" w:unhideWhenUsed="1"/>
-    <w:lsdException w:name="Table Subtle 1" w:semiHidden="1" w:unhideWhenUsed="1"/>
     <w:lsdException w:name="Table Subtle 2" w:semiHidden="1" w:unhideWhenUsed="1"/>
     <w:lsdException w:name="Table Web 1" w:semiHidden="1" w:unhideWhenUsed="1"/>
-    <w:lsdException w:name="Table Web 2" w:semiHidden="1" w:unhideWhenUsed="1"/>
-    <w:lsdException w:name="Table Web 3" w:semiHidden="1" w:unhideWhenUsed="1"/>
     <w:lsdException w:name="Balloon Text" w:semiHidden="1" w:unhideWhenUsed="1"/>
     <w:lsdException w:name="Table Grid" w:uiPriority="39"/>
     <w:lsdException w:name="Table Theme" w:semiHidden="1" w:unhideWhenUsed="1"/>
@@ -2950,6 +2959,11 @@
     <w:lsdException w:name="List Table 5 Dark Accent 6" w:uiPriority="50"/>
     <w:lsdException w:name="List Table 6 Colorful Accent 6" w:uiPriority="51"/>
     <w:lsdException w:name="List Table 7 Colorful Accent 6" w:uiPriority="52"/>
+    <w:lsdException w:name="Mention" w:semiHidden="1" w:unhideWhenUsed="1"/>
+    <w:lsdException w:name="Smart Hyperlink" w:semiHidden="1" w:unhideWhenUsed="1"/>
+    <w:lsdException w:name="Hashtag" w:semiHidden="1" w:unhideWhenUsed="1"/>
+    <w:lsdException w:name="Unresolved Mention" w:semiHidden="1" w:unhideWhenUsed="1"/>
+    <w:lsdException w:name="Smart Link" w:semiHidden="1" w:unhideWhenUsed="1"/>
   </w:latentStyles>
   <w:style w:type="paragraph" w:default="1" w:styleId="Normal">
     <w:name w:val="Normal"/>

</xml_diff>

<commit_message>
updated the chapters with the tabu search
</commit_message>
<xml_diff>
--- a/first_darft/Chapter1+cover.docx
+++ b/first_darft/Chapter1+cover.docx
@@ -798,9 +798,27 @@
           <w:bCs/>
           <w:szCs w:val="24"/>
         </w:rPr>
-        <w:t>DESAMBER 2022</w:t>
+        <w:t>JULY</w:t>
+      </w:r>
+      <w:r>
+        <w:rPr>
+          <w:rFonts w:cstheme="majorBidi"/>
+          <w:b/>
+          <w:bCs/>
+          <w:szCs w:val="24"/>
+        </w:rPr>
+        <w:t xml:space="preserve"> </w:t>
       </w:r>
       <w:bookmarkStart w:id="0" w:name="_Toc121328638"/>
+      <w:r>
+        <w:rPr>
+          <w:rFonts w:cstheme="majorBidi"/>
+          <w:b/>
+          <w:bCs/>
+          <w:szCs w:val="24"/>
+        </w:rPr>
+        <w:t>2023</w:t>
+      </w:r>
     </w:p>
     <w:p>
       <w:pPr>
@@ -1171,13 +1189,7 @@
         <w:spacing w:after="0" w:line="336" w:lineRule="auto"/>
       </w:pPr>
       <w:r>
-        <w:t>In each semester, universities create their lecture schedules. This process is done manually and it is not easy due to the many aspects that must be considered and taken into account</w:t>
-      </w:r>
-      <w:r>
-        <w:t>s</w:t>
-      </w:r>
-      <w:r>
-        <w:t>, such as lectures, appropriate halls, time of lectures</w:t>
+        <w:t>In each semester, universities create their lecture schedules. This process is done manually and it is not easy due to the many aspects that must be considered and taken into account, such as lectures, appropriate halls, time of lectures</w:t>
       </w:r>
       <w:r>
         <w:t>,</w:t>
@@ -1250,7 +1262,7 @@
         <w:spacing w:after="0" w:line="336" w:lineRule="auto"/>
       </w:pPr>
       <w:r>
-        <w:t>Generate university lectures</w:t>
+        <w:t>Generate university lecture</w:t>
       </w:r>
       <w:r>
         <w:t xml:space="preserve"> </w:t>
@@ -1406,7 +1418,21 @@
           <w:rFonts w:cstheme="majorBidi"/>
           <w:szCs w:val="24"/>
         </w:rPr>
-        <w:t xml:space="preserve"> university</w:t>
+        <w:t xml:space="preserve"> </w:t>
+      </w:r>
+      <w:r>
+        <w:rPr>
+          <w:rFonts w:cstheme="majorBidi"/>
+          <w:szCs w:val="24"/>
+        </w:rPr>
+        <w:t>U</w:t>
+      </w:r>
+      <w:r>
+        <w:rPr>
+          <w:rFonts w:cstheme="majorBidi"/>
+          <w:szCs w:val="24"/>
+        </w:rPr>
+        <w:t>niversity</w:t>
       </w:r>
       <w:r>
         <w:rPr>
@@ -1504,7 +1530,28 @@
           <w:rFonts w:cstheme="majorBidi"/>
           <w:szCs w:val="24"/>
         </w:rPr>
-        <w:t>college of engineering and petroleum</w:t>
+        <w:t>C</w:t>
+      </w:r>
+      <w:r>
+        <w:rPr>
+          <w:rFonts w:cstheme="majorBidi"/>
+          <w:szCs w:val="24"/>
+        </w:rPr>
+        <w:t xml:space="preserve">ollege of engineering and </w:t>
+      </w:r>
+      <w:r>
+        <w:rPr>
+          <w:rFonts w:cstheme="majorBidi"/>
+          <w:szCs w:val="24"/>
+        </w:rPr>
+        <w:t>P</w:t>
+      </w:r>
+      <w:r>
+        <w:rPr>
+          <w:rFonts w:cstheme="majorBidi"/>
+          <w:szCs w:val="24"/>
+        </w:rPr>
+        <w:t>etroleum</w:t>
       </w:r>
       <w:r>
         <w:rPr>
@@ -2697,6 +2744,7 @@
     <w:lsdException w:name="HTML Sample" w:semiHidden="1" w:unhideWhenUsed="1"/>
     <w:lsdException w:name="HTML Typewriter" w:semiHidden="1" w:unhideWhenUsed="1"/>
     <w:lsdException w:name="HTML Variable" w:semiHidden="1" w:unhideWhenUsed="1"/>
+    <w:lsdException w:name="Normal Table" w:semiHidden="1" w:unhideWhenUsed="1"/>
     <w:lsdException w:name="annotation subject" w:semiHidden="1" w:unhideWhenUsed="1"/>
     <w:lsdException w:name="No List" w:semiHidden="1" w:unhideWhenUsed="1"/>
     <w:lsdException w:name="Outline List 1" w:semiHidden="1" w:unhideWhenUsed="1"/>
@@ -2739,8 +2787,11 @@
     <w:lsdException w:name="Table Contemporary" w:semiHidden="1" w:unhideWhenUsed="1"/>
     <w:lsdException w:name="Table Elegant" w:semiHidden="1" w:unhideWhenUsed="1"/>
     <w:lsdException w:name="Table Professional" w:semiHidden="1" w:unhideWhenUsed="1"/>
+    <w:lsdException w:name="Table Subtle 1" w:semiHidden="1" w:unhideWhenUsed="1"/>
     <w:lsdException w:name="Table Subtle 2" w:semiHidden="1" w:unhideWhenUsed="1"/>
     <w:lsdException w:name="Table Web 1" w:semiHidden="1" w:unhideWhenUsed="1"/>
+    <w:lsdException w:name="Table Web 2" w:semiHidden="1" w:unhideWhenUsed="1"/>
+    <w:lsdException w:name="Table Web 3" w:semiHidden="1" w:unhideWhenUsed="1"/>
     <w:lsdException w:name="Balloon Text" w:semiHidden="1" w:unhideWhenUsed="1"/>
     <w:lsdException w:name="Table Grid" w:uiPriority="39"/>
     <w:lsdException w:name="Table Theme" w:semiHidden="1" w:unhideWhenUsed="1"/>

</xml_diff>